<commit_message>
feat: implement Firebase authentication system with onboarding
- Add Firebase Auth integration
- Create welcome, sign up, and login screens
- Implement 6-step onboarding flow
- Add Material Design 3 UI with forest green theme
- Store user data in SharedPreferences
- Update AndroidManifest with new activities
</commit_message>
<xml_diff>
--- a/Docs/Dissertation/Chapter 2 - Literature Review.docx
+++ b/Docs/Dissertation/Chapter 2 - Literature Review.docx
@@ -2,6 +2,14 @@
 <file path=word/document.xml><?xml version="1.0" encoding="utf-8"?>
 <w:document xmlns:wpc="http://schemas.microsoft.com/office/word/2010/wordprocessingCanvas" xmlns:cx="http://schemas.microsoft.com/office/drawing/2014/chartex" xmlns:cx1="http://schemas.microsoft.com/office/drawing/2015/9/8/chartex" xmlns:cx2="http://schemas.microsoft.com/office/drawing/2015/10/21/chartex" xmlns:cx3="http://schemas.microsoft.com/office/drawing/2016/5/9/chartex" xmlns:cx4="http://schemas.microsoft.com/office/drawing/2016/5/10/chartex" xmlns:cx5="http://schemas.microsoft.com/office/drawing/2016/5/11/chartex" xmlns:cx6="http://schemas.microsoft.com/office/drawing/2016/5/12/chartex" xmlns:cx7="http://schemas.microsoft.com/office/drawing/2016/5/13/chartex" xmlns:cx8="http://schemas.microsoft.com/office/drawing/2016/5/14/chartex" xmlns:mc="http://schemas.openxmlformats.org/markup-compatibility/2006" xmlns:aink="http://schemas.microsoft.com/office/drawing/2016/ink" xmlns:am3d="http://schemas.microsoft.com/office/drawing/2017/model3d" xmlns:o="urn:schemas-microsoft-com:office:office" xmlns:oel="http://schemas.microsoft.com/office/2019/extlst" xmlns:r="http://schemas.openxmlformats.org/officeDocument/2006/relationships" xmlns:m="http://schemas.openxmlformats.org/officeDocument/2006/math" xmlns:v="urn:schemas-microsoft-com:vml" xmlns:wp14="http://schemas.microsoft.com/office/word/2010/wordprocessingDrawing" xmlns:wp="http://schemas.openxmlformats.org/drawingml/2006/wordprocessingDrawing" xmlns:w10="urn:schemas-microsoft-com:office:word" xmlns:w="http://schemas.openxmlformats.org/wordprocessingml/2006/main" xmlns:w14="http://schemas.microsoft.com/office/word/2010/wordml" xmlns:w15="http://schemas.microsoft.com/office/word/2012/wordml" xmlns:w16cex="http://schemas.microsoft.com/office/word/2018/wordml/cex" xmlns:w16cid="http://schemas.microsoft.com/office/word/2016/wordml/cid" xmlns:w16="http://schemas.microsoft.com/office/word/2018/wordml" xmlns:w16du="http://schemas.microsoft.com/office/word/2023/wordml/word16du" xmlns:w16sdtdh="http://schemas.microsoft.com/office/word/2020/wordml/sdtdatahash" xmlns:w16sdtfl="http://schemas.microsoft.com/office/word/2024/wordml/sdtformatlock" xmlns:w16se="http://schemas.microsoft.com/office/word/2015/wordml/symex" xmlns:wpg="http://schemas.microsoft.com/office/word/2010/wordprocessingGroup" xmlns:wpi="http://schemas.microsoft.com/office/word/2010/wordprocessingInk" xmlns:wne="http://schemas.microsoft.com/office/word/2006/wordml" xmlns:wps="http://schemas.microsoft.com/office/word/2010/wordprocessingShape" mc:Ignorable="w14 w15 w16se w16cid w16 w16cex w16sdtdh w16sdtfl w16du wp14">
   <w:body>
+    <w:p>
+      <w:pPr>
+        <w:pStyle w:val="Heading1"/>
+      </w:pPr>
+      <w:r>
+        <w:t>Introduction</w:t>
+      </w:r>
+    </w:p>
     <w:p>
       <w:pPr>
         <w:rPr>
@@ -10,15 +18,7 @@
         </w:rPr>
       </w:pPr>
       <w:r>
-        <w:t xml:space="preserve">Mobile nutrition tracking applications have experienced explosive growth over the past decade, with millions of users worldwide relying on platforms like MyFitnessPal, LoseIt! and </w:t>
-      </w:r>
-      <w:proofErr w:type="spellStart"/>
-      <w:r>
-        <w:t>Noom</w:t>
-      </w:r>
-      <w:proofErr w:type="spellEnd"/>
-      <w:r>
-        <w:t xml:space="preserve"> to monitor their dietary intake. These applications typically operate on a calorie counting model, requiring users to log every food item consumed and presenting detailed nutritional breakdowns in numerical format. While proponents argue that such granular tracking promotes awareness and accountability, a growing body of research suggests that calorie counting applications may have unintended negative consequences, particularly for individuals vulnerable to disordered eating patterns.</w:t>
+        <w:t>Mobile nutrition tracking applications have experienced explosive growth over the past decade, with millions of users worldwide relying on platforms like MyFitnessPal, LoseIt! and Noom to monitor their dietary intake. These applications typically operate on a calorie counting model, requiring users to log every food item consumed and presenting detailed nutritional breakdowns in numerical format. While proponents argue that such granular tracking promotes awareness and accountability, a growing body of research suggests that calorie counting applications may have unintended negative consequences, particularly for individuals vulnerable to disordered eating patterns.</w:t>
       </w:r>
     </w:p>
     <w:p>
@@ -43,10 +43,7 @@
         <w:t xml:space="preserve"> that provides personalized nutritional guidance through qualitative feedback rather than calorie counts. </w:t>
       </w:r>
       <w:r>
-        <w:t xml:space="preserve">The technical decision to use native Android development rather than cross-platform approaches must be justified within the context of mobile health application literature, particularly regarding time constraints, development expertise, and practical </w:t>
-      </w:r>
-      <w:r>
-        <w:t>feasibility.</w:t>
+        <w:t>The technical decision to use native Android development rather than cross-platform approaches must be justified within the context of mobile health application literature, particularly regarding time constraints, development expertise, and practical feasibility.</w:t>
       </w:r>
       <w:r>
         <w:t xml:space="preserve"> By</w:t>
@@ -57,7 +54,11 @@
     </w:p>
     <w:p>
       <w:r>
-        <w:t>This review identifies a critical research gap: the absence of nutrition tracking tools designed explicitly to support healthy eating behaviours without reinforcing obsessive monitoring or triggering disordered eating patterns, implemented in a way that balances technical performance with practical development feasibility. The following sections examine how existing literature informs the design, development approach, and evaluation of such an application.</w:t>
+        <w:t xml:space="preserve">This review identifies a critical research gap: the absence of nutrition tracking tools designed explicitly to support healthy eating behaviours without reinforcing obsessive monitoring or triggering disordered eating patterns, implemented in a way that balances technical performance with practical development feasibility. The following sections </w:t>
+      </w:r>
+      <w:r>
+        <w:lastRenderedPageBreak/>
+        <w:t>examine how existing literature informs the design, development approach, and evaluation of such an application.</w:t>
       </w:r>
       <w:r>
         <w:br/>
@@ -68,7 +69,6 @@
         <w:pStyle w:val="Heading1"/>
       </w:pPr>
       <w:r>
-        <w:lastRenderedPageBreak/>
         <w:t>2.2 Theme 1: Psychological Harm Associated with Calorie Counting Applications</w:t>
       </w:r>
     </w:p>
@@ -100,16 +100,13 @@
         <w:pStyle w:val="Heading2"/>
       </w:pPr>
       <w:r>
+        <w:lastRenderedPageBreak/>
         <w:t>Quantitative Evidence from University Populations</w:t>
       </w:r>
     </w:p>
     <w:p>
       <w:r>
-        <w:t xml:space="preserve">Building on qualitative insights, Hahn et al. (2021) investigated the relationship between calorie tracking app use and disordered eating symptoms among university students </w:t>
-      </w:r>
-      <w:r>
-        <w:lastRenderedPageBreak/>
-        <w:t>through a quantitative survey design. Their study of 493 undergraduate students found that frequent app users reported significantly higher scores on the Eating Disorder Examination Questionnaire (EDE-Q) compared to non-users, even after controlling for baseline eating concerns and demographic variables. The effect size was moderate, indicating a meaningful relationship between app use frequency and symptom severity. Importantly, the association remained significant across different app types, suggesting the harm mechanism relates to the calorie counting behaviour itself rather than specific app features.</w:t>
+        <w:t>Building on qualitative insights, Hahn et al. (2021) investigated the relationship between calorie tracking app use and disordered eating symptoms among university students through a quantitative survey design. Their study of 493 undergraduate students found that frequent app users reported significantly higher scores on the Eating Disorder Examination Questionnaire (EDE-Q) compared to non-users, even after controlling for baseline eating concerns and demographic variables. The effect size was moderate, indicating a meaningful relationship between app use frequency and symptom severity. Importantly, the association remained significant across different app types, suggesting the harm mechanism relates to the calorie counting behaviour itself rather than specific app features.</w:t>
       </w:r>
     </w:p>
     <w:p>
@@ -142,11 +139,8 @@
     </w:p>
     <w:p>
       <w:r>
-        <w:t xml:space="preserve">The study utilized validated psychometric instruments (EDE-Q and Compulsive Exercise Test), lending credibility to symptom assessments. However, the correlational design again limits causal inference, and the sample consisted entirely of active MyFitnessPal users recruited through the app's forums, potentially biasing results toward more </w:t>
-      </w:r>
-      <w:r>
         <w:lastRenderedPageBreak/>
-        <w:t xml:space="preserve">engaged or problematic users. The study also relied on self-report data for both app usage patterns and eating disorder symptoms, introducing potential social desirability bias. Despite these limitations, </w:t>
+        <w:t xml:space="preserve">The study utilized validated psychometric instruments (EDE-Q and Compulsive Exercise Test), lending credibility to symptom assessments. However, the correlational design again limits causal inference, and the sample consisted entirely of active MyFitnessPal users recruited through the app's forums, potentially biasing results toward more engaged or problematic users. The study also relied on self-report data for both app usage patterns and eating disorder symptoms, introducing potential social desirability bias. Despite these limitations, </w:t>
       </w:r>
       <w:proofErr w:type="spellStart"/>
       <w:r>
@@ -188,7 +182,483 @@
         <w:t>This creates a clear imperative for alternative approaches that provide nutritional guidance without triggering obsessive counting behaviours. The gap in current offerings is not simply a matter of adding warnings or parental controls to existing apps, but rather fundamentally rethinking how dietary information is communicated to users. A qualitative feedback system that informs users about nutritional patterns without numerical precision, represents a theoretically grounded alternative that addresses the specific harm mechanisms identified across these studies.</w:t>
       </w:r>
     </w:p>
+    <w:p>
+      <w:pPr>
+        <w:pStyle w:val="Heading1"/>
+      </w:pPr>
+      <w:r>
+        <w:lastRenderedPageBreak/>
+        <w:t>2.3 Theme 2: User Perspectives and Dissatisfaction with Current Nutrition Applications</w:t>
+      </w:r>
+    </w:p>
+    <w:p>
+      <w:pPr>
+        <w:spacing w:line="240" w:lineRule="auto"/>
+      </w:pPr>
+      <w:r>
+        <w:t xml:space="preserve">While the previous section established that calorie counting applications can cause psychological harm, understanding why users continue to adopt these apps despite negative outcomes requires examining user perspectives and satisfaction levels. This section explores what users </w:t>
+      </w:r>
+      <w:proofErr w:type="gramStart"/>
+      <w:r>
+        <w:t>actually want</w:t>
+      </w:r>
+      <w:proofErr w:type="gramEnd"/>
+      <w:r>
+        <w:t xml:space="preserve"> from nutrition tracking tools, how current applications fail to meet these needs, and the gap between app design and user expectations. By </w:t>
+      </w:r>
+      <w:r>
+        <w:t>analysing</w:t>
+      </w:r>
+      <w:r>
+        <w:t xml:space="preserve"> user experience research alongside the psychological harm literature, this section demonstrates that dissatisfaction with existing apps stems not merely from poor implementation but from fundamental misalignment between app features and user goals for sustainable, healthy eating </w:t>
+      </w:r>
+      <w:r>
+        <w:t>behaviours</w:t>
+      </w:r>
+      <w:r>
+        <w:t>.</w:t>
+      </w:r>
+    </w:p>
+    <w:p>
+      <w:pPr>
+        <w:pStyle w:val="Heading2"/>
+      </w:pPr>
+      <w:r>
+        <w:t>User Experience Research on Nutrition Applications</w:t>
+      </w:r>
+    </w:p>
+    <w:p>
+      <w:r>
+        <w:t xml:space="preserve">Solbrig et al. (2017) conducted one of the few studies examining user perspectives on nutrition tracking applications through qualitative methodology. Their study interviewed 20 users of various nutrition apps to understand what features they valued, what frustrated them, and why many eventually abandoned tracking. Participants represented diverse motivations for app use, including weight management, athletic performance, and general health improvement, providing a comprehensive view of user needs across different contexts. The research revealed a consistent pattern of initial enthusiasm followed by gradual disengagement. Participants described feeling overwhelmed by the volume of numerical data presented, with many reporting that the apps transformed eating from an intuitive, enjoyable experience into a mathematical exercise. One participant stated that tracking made meals feel like "accounting homework," while another described developing anxiety around eating foods without easily accessible nutritional information. Critically, participants who abandoned apps did not abandon their health goals—they simply found the tracking method incompatible with sustainable </w:t>
+      </w:r>
+      <w:r>
+        <w:t>behaviour</w:t>
+      </w:r>
+      <w:r>
+        <w:t xml:space="preserve"> change. Users expressed desire for guidance rather than surveillance. They wanted apps to help them understand nutritional patterns and make better choices, but felt current applications focused excessively on precise measurement and target achievement. Several participants specifically mentioned wishing for qualitative feedback—terms like "you're doing well with protein" or "consider adding more vegetables"—rather than exact gram counts. This finding directly validates the core design premise of this project: users want nutritional awareness without obsessive precision. Solbrig's study utilized semi-structured interviews </w:t>
+      </w:r>
+      <w:proofErr w:type="spellStart"/>
+      <w:r>
+        <w:t>analyzed</w:t>
+      </w:r>
+      <w:proofErr w:type="spellEnd"/>
+      <w:r>
+        <w:t xml:space="preserve"> through thematic analysis, providing rich qualitative data about user experiences. However, the sample size of 20 participants limits generalizability, and all participants were recruited from a single geographic region (United States), potentially missing cultural variations in app usage and preferences. Additionally, the study focused on users who had already abandoned apps, meaning perspectives of </w:t>
+      </w:r>
+      <w:r>
+        <w:lastRenderedPageBreak/>
+        <w:t xml:space="preserve">satisfied long-term users were underrepresented. Despite these limitations, the consistency of themes across diverse participant motivations strengthens confidence in the findings' relevance. For this project, Solbrig's research provides crucial validation that the problem is not simply about improving existing calorie-counting interfaces, but rather fundamentally rethinking how nutritional information is communicated to users. The desire for qualitative guidance over quantitative measurement directly informs the decision to eliminate numerical displays in </w:t>
+      </w:r>
+      <w:r>
+        <w:t>favour</w:t>
+      </w:r>
+      <w:r>
+        <w:t xml:space="preserve"> of category-based feedback.</w:t>
+      </w:r>
+    </w:p>
+    <w:p>
+      <w:pPr>
+        <w:pStyle w:val="Heading2"/>
+      </w:pPr>
+      <w:r>
+        <w:t>Convergent Evidence from Quantitative Studies</w:t>
+      </w:r>
+    </w:p>
+    <w:p>
+      <w:r>
+        <w:t xml:space="preserve">While Solbrig et al. provided in-depth qualitative insights, quantitative studies also documented user dissatisfaction through different methodological approaches. Both Hahn et al. (2021) and </w:t>
+      </w:r>
+      <w:proofErr w:type="spellStart"/>
+      <w:r>
+        <w:t>Linardon</w:t>
+      </w:r>
+      <w:proofErr w:type="spellEnd"/>
+      <w:r>
+        <w:t xml:space="preserve"> and Messer (2019) included measures of user satisfaction and frustration alongside their primary psychological harm assessments, revealing consistent patterns of negative user experiences. Hahn et al. found that even among users who continued tracking, satisfaction scores were surprisingly low. Participants reported feeling "trapped" by their tracking routines—they disliked the apps but felt unable to stop using them without losing control of their eating. This suggests a concerning dependency dynamic where apps create anxiety that only continued use can temporarily alleviate, </w:t>
+      </w:r>
+      <w:proofErr w:type="gramStart"/>
+      <w:r>
+        <w:t>similar to</w:t>
+      </w:r>
+      <w:proofErr w:type="gramEnd"/>
+      <w:r>
+        <w:t xml:space="preserve"> addictive </w:t>
+      </w:r>
+      <w:r>
+        <w:t>behaviour</w:t>
+      </w:r>
+      <w:r>
+        <w:t xml:space="preserve"> patterns. The moderate correlation (r = 0.43) between app usage frequency and dissatisfaction indicates that more intensive use </w:t>
+      </w:r>
+      <w:proofErr w:type="gramStart"/>
+      <w:r>
+        <w:t>actually decreases</w:t>
+      </w:r>
+      <w:proofErr w:type="gramEnd"/>
+      <w:r>
+        <w:t xml:space="preserve"> satisfaction rather than increasing it, contradicting assumptions that engaged users are satisfied users. </w:t>
+      </w:r>
+      <w:proofErr w:type="spellStart"/>
+      <w:r>
+        <w:t>Linardon</w:t>
+      </w:r>
+      <w:proofErr w:type="spellEnd"/>
+      <w:r>
+        <w:t xml:space="preserve"> and Messer's analysis of MyFitnessPal users revealed specific features that generated frustration. The social comparison functionality, while popular, was associated with increased negative affect and competitive eating </w:t>
+      </w:r>
+      <w:r>
+        <w:t>behaviours</w:t>
+      </w:r>
+      <w:r>
+        <w:t xml:space="preserve">. Users described feeling judged by their calorie totals and engaging in unhealthy competition to achieve the lowest intake. The app's celebration of "low calorie days" with virtual badges and achievement notifications was particularly problematic, essentially gamifying restriction. Users also reported frustration with the database's inaccuracies and the time burden of logging every item consumed, with several participants estimating they spent over an hour daily on food tracking. Importantly, neither study found that dissatisfaction led to app abandonment as readily as might be expected. Instead, users persisted despite negative experiences, suggesting that apps </w:t>
+      </w:r>
+      <w:r>
+        <w:t>fulfil</w:t>
+      </w:r>
+      <w:r>
+        <w:t xml:space="preserve"> a psychological need</w:t>
+      </w:r>
+      <w:r>
+        <w:t xml:space="preserve">, </w:t>
+      </w:r>
+      <w:r>
+        <w:t>control and certainty about food intake</w:t>
+      </w:r>
+      <w:r>
+        <w:t xml:space="preserve"> </w:t>
+      </w:r>
+      <w:r>
+        <w:t>even while generating distress. This persistence despite dissatisfaction highlights the importance of designing alternatives rather than simply warning users about existing apps' limitations.</w:t>
+      </w:r>
+    </w:p>
+    <w:p>
+      <w:pPr>
+        <w:pStyle w:val="Heading2"/>
+      </w:pPr>
+      <w:r>
+        <w:t>The Gap Between User Needs and App Design</w:t>
+      </w:r>
+    </w:p>
+    <w:p>
+      <w:r>
+        <w:t xml:space="preserve">Collectively, these studies reveal a fundamental misalignment between what users want from nutrition tracking and what current applications provide. Users express desire for guidance, support, and nutritional awareness, but apps deliver surveillance, </w:t>
+      </w:r>
+      <w:r>
+        <w:lastRenderedPageBreak/>
+        <w:t xml:space="preserve">numerical precision, and rule enforcement. The qualitative insights from Solbrig et al. (2017) explaining why users abandon apps, combined with quantitative evidence from Hahn et al. (2021) and </w:t>
+      </w:r>
+      <w:proofErr w:type="spellStart"/>
+      <w:r>
+        <w:t>Linardon</w:t>
+      </w:r>
+      <w:proofErr w:type="spellEnd"/>
+      <w:r>
+        <w:t xml:space="preserve"> and Messer (2019) showing that retained users are often dissatisfied, paint a troubling picture of the current nutrition app landscape. The gap is not merely about user interface design or feature implementation. Rather, it reflects different conceptual models of what healthy eating means. Current apps operationalize healthy eating as hitting numerical targets</w:t>
+      </w:r>
+      <w:r>
+        <w:t xml:space="preserve"> i.e. </w:t>
+      </w:r>
+      <w:r>
+        <w:t>consuming exactly X calories, Y grams of protein, Z milligrams of sodium. Users, however, describe healthy eating in more holistic terms</w:t>
+      </w:r>
+      <w:r>
+        <w:t xml:space="preserve"> such as</w:t>
+      </w:r>
+      <w:r>
+        <w:t xml:space="preserve"> eating a variety of foods, listening to hunger cues, making better choices most of the time. The apps' precision-focused model fundamentally conflicts with users' flexibility-oriented understanding of sustainable healthy eating. This creates a clear design imperative: nutrition tracking tools should support users' actual goals and preferred </w:t>
+      </w:r>
+      <w:r>
+        <w:t>behaviours</w:t>
+      </w:r>
+      <w:r>
+        <w:t xml:space="preserve"> rather than imposing a different conceptual framework. Users want to know if they're generally meeting nutritional needs without becoming obsessed with exact numbers. They want encouragement for positive patterns without punishment for imperfection. They want information that helps them make better choices without removing the autonomy and enjoyment from eating. The qualitative feedback approach developed in this project directly responds to these user needs. By providing category-based guidance ("High Protein," "Low Iron") rather than exact measurements, the app offers nutritional awareness without precision-induced anxiety. By eliminating numerical targets and achievement systems, it removes the gamification of restriction that users found problematic in apps like MyFitnessPal. By focusing on overall patterns rather than meal-by-meal scoring, it aligns with users' desire for flexible, sustainable approaches to healthy eating.</w:t>
+      </w:r>
+    </w:p>
+    <w:p>
+      <w:pPr>
+        <w:pStyle w:val="Heading1"/>
+      </w:pPr>
+      <w:r>
+        <w:t>2.4 Theme 3: Intuitive Eating as an Alternative Framework</w:t>
+      </w:r>
+    </w:p>
+    <w:p>
+      <w:r>
+        <w:t xml:space="preserve">Having established that calorie counting apps cause psychological harm (Theme 1) and fail to meet user needs (Theme 2), the question becomes: what alternative approaches exist for supporting healthy eating </w:t>
+      </w:r>
+      <w:r>
+        <w:t>behaviours</w:t>
+      </w:r>
+      <w:r>
+        <w:t xml:space="preserve"> without triggering obsessive monitoring or restrictive patterns? This section examines intuitive eating as an evidence-based framework that directly addresses the limitations of numerical tracking while still promoting nutritional awareness and health. Intuitive eating principles</w:t>
+      </w:r>
+      <w:r>
+        <w:t xml:space="preserve"> like</w:t>
+      </w:r>
+      <w:r>
+        <w:t xml:space="preserve"> eating based on internal hunger and satiety cues rather than external rules</w:t>
+      </w:r>
+      <w:r>
+        <w:t xml:space="preserve"> </w:t>
+      </w:r>
+      <w:r>
+        <w:t>provide the theoretical foundation for this project's qualitative feedback approach.</w:t>
+      </w:r>
+    </w:p>
+    <w:p>
+      <w:pPr>
+        <w:pStyle w:val="Heading2"/>
+      </w:pPr>
+      <w:r>
+        <w:t>I</w:t>
+      </w:r>
+      <w:r>
+        <w:t>ntuitive Eating: Principles and Philosophy</w:t>
+      </w:r>
+    </w:p>
+    <w:p>
+      <w:pPr>
+        <w:rPr>
+          <w:rStyle w:val="Heading2Char"/>
+        </w:rPr>
+      </w:pPr>
+      <w:r>
+        <w:t xml:space="preserve">Intuitive eating, formally developed by </w:t>
+      </w:r>
+      <w:proofErr w:type="spellStart"/>
+      <w:r>
+        <w:t>Tribole</w:t>
+      </w:r>
+      <w:proofErr w:type="spellEnd"/>
+      <w:r>
+        <w:t xml:space="preserve"> and Resch (1995), represents a non-diet approach to eating that emphasizes internal regulation over external control. The </w:t>
+      </w:r>
+      <w:r>
+        <w:lastRenderedPageBreak/>
+        <w:t xml:space="preserve">framework rests on several core principles: rejecting the diet mentality, </w:t>
+      </w:r>
+      <w:r>
+        <w:t>honouring</w:t>
+      </w:r>
+      <w:r>
+        <w:t xml:space="preserve"> hunger signals, making peace with food, challenging the "food police" (internalized judgmental thoughts), respecting fullness, discovering satisfaction, </w:t>
+      </w:r>
+      <w:r>
+        <w:t>honouring</w:t>
+      </w:r>
+      <w:r>
+        <w:t xml:space="preserve"> feelings without using food, respecting one's body, engaging in joyful movement, and </w:t>
+      </w:r>
+      <w:r>
+        <w:t>honouring</w:t>
+      </w:r>
+      <w:r>
+        <w:t xml:space="preserve"> health through gentle nutrition. Critically, intuitive eating does not mean eating whatever one wants without consideration of nutrition. Rather, it positions nutritional awareness as one factor among many in food decisions, alongside hunger, satisfaction, social context, and personal preferences. The "gentle nutrition" principle explicitly encourages making food choices that </w:t>
+      </w:r>
+      <w:r>
+        <w:t>honour</w:t>
+      </w:r>
+      <w:r>
+        <w:t xml:space="preserve"> both taste preferences and nutritional needs, but without rigid rules or moral judgments about "good" and "bad" foods. This philosophical approach fundamentally differs from calorie counting applications' underlying assumptions. Where tracking apps operate on principles of external regulation</w:t>
+      </w:r>
+      <w:r>
+        <w:t xml:space="preserve"> such as </w:t>
+      </w:r>
+      <w:r>
+        <w:t>eating specific amounts dictated by numerical targets</w:t>
+      </w:r>
+      <w:r>
+        <w:t xml:space="preserve">, </w:t>
+      </w:r>
+      <w:r>
+        <w:t>intuitive eating emphasizes internal regulation based on bodily cues. Where apps categorize foods as "allowed" or "forbidden" based on calorie content, intuitive eating removes moral valence from food choices. Where apps encourage precision and control, intuitive eating promotes flexibility and trust in one's body. The relevance to this project lies in the alignment between intuitive eating principles and qualitative nutritional feedback. An app providing category-based guidance ("High Sodium," "Low Iron") offers nutritional information without imposing rigid rules. Users can integrate this information with their internal cues and preferences, considering nutrition as one input to decisions rather than the sole determinant. This preserves autonomy and flexibility while still supporting nutritional awareness.</w:t>
+      </w:r>
+      <w:r>
+        <w:br/>
+      </w:r>
+      <w:r>
+        <w:br/>
+      </w:r>
+      <w:r>
+        <w:rPr>
+          <w:rStyle w:val="Heading2Char"/>
+        </w:rPr>
+        <w:t>Longitudinal Evidence for Intuitive Eating Benefits</w:t>
+      </w:r>
+    </w:p>
+    <w:p>
+      <w:r>
+        <w:t xml:space="preserve">Hazzard et al. (2020) provided crucial longitudinal evidence for intuitive eating's protective effects against disordered eating. Their study followed 2,469 adolescents over eight years into young adulthood, examining whether intuitive eating </w:t>
+      </w:r>
+      <w:r>
+        <w:t>behaviours</w:t>
+      </w:r>
+      <w:r>
+        <w:t xml:space="preserve"> predicted eating disorder symptoms, unhealthy weight control </w:t>
+      </w:r>
+      <w:r>
+        <w:t>behaviours</w:t>
+      </w:r>
+      <w:r>
+        <w:t xml:space="preserve">, and binge eating. The longitudinal design represents a significant methodological strength, allowing researchers to assess whether intuitive eating causes better outcomes or merely correlates with them due to pre-existing differences. Results demonstrated substantial protective effects. Adolescents who reported eating primarily in response to internal hunger and fullness cues showed 56% lower odds of developing binge eating </w:t>
+      </w:r>
+      <w:r>
+        <w:t>behaviours</w:t>
+      </w:r>
+      <w:r>
+        <w:t xml:space="preserve"> eight years later compared to those with low intuitive eating scores. The effect sizes were large and consistent across outcomes, with intuitive eating predicting reduced odds of extreme dietary restriction (63% reduction), compensatory </w:t>
+      </w:r>
+      <w:r>
+        <w:t>behaviours</w:t>
+      </w:r>
+      <w:r>
+        <w:t xml:space="preserve"> (48% reduction), and unhealthy weight control methods (51% reduction). These findings persisted after controlling for baseline eating concerns, body mass index, and sociodemographic factors, suggesting the relationships reflect genuine protective </w:t>
+      </w:r>
+      <w:r>
+        <w:lastRenderedPageBreak/>
+        <w:t xml:space="preserve">effects rather than confounding. Particularly relevant for this project, the study found that changes in intuitive eating over time predicted changes in outcomes—increases in intuitive eating associated with decreases in disordered eating symptoms. This suggests intuitive eating </w:t>
+      </w:r>
+      <w:r>
+        <w:t>behaviours</w:t>
+      </w:r>
+      <w:r>
+        <w:t xml:space="preserve"> are modifiable through intervention, not simply stable personality traits. An application that supports rather than undermines intuitive eating principles could potentially facilitate these beneficial changes.</w:t>
+      </w:r>
+    </w:p>
     <w:p/>
+    <w:p>
+      <w:r>
+        <w:t xml:space="preserve">The study's limitations warrant acknowledgment. The sample, while large and diverse, came from a single geographic region (Minnesota, USA), potentially limiting generalizability to other cultural contexts. Self-report measures introduce potential bias, though validated questionnaires partially mitigate this concern. Additionally, the study measured intuitive eating </w:t>
+      </w:r>
+      <w:r>
+        <w:t>behaviours</w:t>
+      </w:r>
+      <w:r>
+        <w:t xml:space="preserve"> rather than formal intuitive eating intervention exposure, leaving open questions about how best to teach these principles. For this project, Hazzard's findings validate the decision to design around intuitive eating principles rather than restrictive tracking. The substantial, long-term protective effects against the very problems that calorie counting apps exacerbate (binge eating, restrictive </w:t>
+      </w:r>
+      <w:r>
+        <w:t>behaviours</w:t>
+      </w:r>
+      <w:r>
+        <w:t>, unhealthy weight control) provide strong theoretical justification for the qualitative feedback approach.</w:t>
+      </w:r>
+    </w:p>
+    <w:p>
+      <w:pPr>
+        <w:pStyle w:val="Heading2"/>
+      </w:pPr>
+      <w:r>
+        <w:t>Intuitive Eating in the Context of App Design</w:t>
+      </w:r>
+    </w:p>
+    <w:p>
+      <w:r>
+        <w:t xml:space="preserve">Several studies have examined whether technology-based interventions can support intuitive eating principles, though research remains limited compared to the extensive literature on traditional tracking apps. The challenges are considerable: intuitive eating emphasizes internal awareness and flexibility, qualities that seem to conflict with the structured, rule-based nature of most applications. However, these challenges are not insurmountable if apps are designed thoughtfully around supporting rather than replacing internal regulation. </w:t>
+      </w:r>
+      <w:proofErr w:type="spellStart"/>
+      <w:r>
+        <w:t>Linardon</w:t>
+      </w:r>
+      <w:proofErr w:type="spellEnd"/>
+      <w:r>
+        <w:t xml:space="preserve"> and Messer's (2019) comparison of MyFitnessPal users with varying intuitive eating levels revealed that high intuitive eaters who used the app showed significantly lower eating disorder symptoms than low intuitive eaters using the same app. This suggests that intuitive eating skills may buffer against apps' harmful </w:t>
+      </w:r>
+      <w:r>
+        <w:t>effects but</w:t>
+      </w:r>
+      <w:r>
+        <w:t xml:space="preserve"> also raises questions about whether apps undermine intuitive eating development in the first place. The authors noted that users with strong intuitive eating reported using MyFitnessPal differently—checking it occasionally for general nutritional information rather than rigidly tracking every calorie—suggesting that flexible rather than compulsive app usage patterns align better with intuitive eating principles. This finding has direct implications for app design. Rather than requiring daily logging and presenting numerical precision, an intuitive eating-aligned app should allow flexible engagement and provide information that supports rather than replaces internal awareness. Qualitative feedback ("you've had several high-sodium meals today") offers information users can integrate with their body's signals ("I do feel a bit bloated") </w:t>
+      </w:r>
+      <w:r>
+        <w:lastRenderedPageBreak/>
+        <w:t xml:space="preserve">without overriding those signals with external rules ("I must eat exactly 2000mg sodium"). The absence of numerical targets in this project's design directly supports intuitive eating principles by removing the external rules that interfere with internal regulation. Users receive information about nutritional patterns but make eating decisions based on hunger, satisfaction, preferences, and contexts alongside that nutritional awareness. This preserves the autonomy and flexibility central to sustainable, healthy eating </w:t>
+      </w:r>
+      <w:r>
+        <w:t>behaviours</w:t>
+      </w:r>
+      <w:r>
+        <w:t>.</w:t>
+      </w:r>
+    </w:p>
+    <w:p/>
+    <w:p>
+      <w:pPr>
+        <w:pStyle w:val="Heading2"/>
+      </w:pPr>
+      <w:r>
+        <w:t>Intuitive Eating as the Foundation for Alternative Design</w:t>
+      </w:r>
+    </w:p>
+    <w:p>
+      <w:r>
+        <w:t>Collectively, the intuitive eating literature provides both theoretical justification and empirical evidence for alternatives to calorie counting applications. The framework's emphasis on internal regulation, flexibility, and non-judgmental awareness directly addresses the problems identified in Themes 1 and 2</w:t>
+      </w:r>
+      <w:r>
+        <w:t>. C</w:t>
+      </w:r>
+      <w:r>
+        <w:t xml:space="preserve">alorie apps cause harm by imposing external control and rigid rules that conflict with sustainable healthy eating. Hazzard et al.'s (2020) longitudinal findings that intuitive eating predicts substantially lower risk of binge eating, restriction, and unhealthy weight control </w:t>
+      </w:r>
+      <w:r>
+        <w:t>behaviours</w:t>
+      </w:r>
+      <w:r>
+        <w:t xml:space="preserve"> offer compelling evidence that this approach protects against the very outcomes that calorie counting apps risk exacerbating. The 74% reduction in binge eating risk associated with high intuitive eating scores stands in stark contrast to research showing calorie tracking apps correlate with increased binge eating symptoms. This divergence highlights the fundamental difference between approaches </w:t>
+      </w:r>
+      <w:r>
+        <w:t>centred</w:t>
+      </w:r>
+      <w:r>
+        <w:t xml:space="preserve"> on external control versus internal awareness. The challenge lies in translating intuitive eating principles</w:t>
+      </w:r>
+      <w:r>
+        <w:t xml:space="preserve"> </w:t>
+      </w:r>
+      <w:r>
+        <w:t>designed for human-to-human therapeutic contexts</w:t>
+      </w:r>
+      <w:r>
+        <w:t xml:space="preserve"> </w:t>
+      </w:r>
+      <w:r>
+        <w:t>into a technological intervention. Traditional apps' structure (daily logging requirements, numerical displays, achievement systems) fundamentally conflicts with intuitive eating's flexibility and internal focus. However, this conflict is not inevitable. An app designed explicitly to support rather than replace internal regulation can offer nutritional information without imposing rules. This project's qualitative feedback approach represents one method for technology-supported intuitive eating. By providing category-based nutritional information without numerical targets, the app offers "gentle nutrition" awareness of nutritional patterns that users can integrate with their internal cues and preferences. By eliminating moral judgments about food choices and removing gamification of restriction, the app avoids undermining users' trust in their bodies' signals. By allowing flexible rather than mandatory engagement, the app respects that eating decisions involve many factors beyond nutrition. The alignment is not perfect</w:t>
+      </w:r>
+      <w:r>
+        <w:t xml:space="preserve"> </w:t>
+      </w:r>
+      <w:r>
+        <w:t xml:space="preserve">any app that provides external information about food choices risks overriding internal cues. However, qualitative feedback presents significantly lower risk than numerical precision because it leaves room for individual interpretation and flexible response. A user who sees "High Fiber" can feel satisfied that they're meeting nutritional needs without needing to hit an exact </w:t>
+      </w:r>
+      <w:r>
+        <w:lastRenderedPageBreak/>
+        <w:t>gram target. A user who sees "Low Iron" can consider adding iron-rich foods in ways that fit their hunger, preferences, and schedule rather than following a rigid meal plan. The intuitive eating literature thus provides both the theoretical foundation and empirical justification for this project's approach. By designing around principles that research shows protect against disordered eating rather than exacerbate it, the project offers a theoretically grounded alternative to current tracking applications.</w:t>
+      </w:r>
+    </w:p>
+    <w:p>
+      <w:pPr>
+        <w:pStyle w:val="Heading1"/>
+      </w:pPr>
+      <w:r>
+        <w:t>2.5 Theme 4: Technical Implementation and Design Considerations</w:t>
+      </w:r>
+    </w:p>
+    <w:p>
+      <w:r>
+        <w:t xml:space="preserve">The design and implementation choices made during nutrition application development significantly influence whether the resulting product promotes healthy or harmful eating </w:t>
+      </w:r>
+      <w:r>
+        <w:t>behaviours</w:t>
+      </w:r>
+      <w:r>
+        <w:t xml:space="preserve">. While the previous sections established that current calorie-counting apps can cause psychological harm and fail to meet user needs, this section examines the technical decisions that can mitigate these issues. Specifically, this section explores platform selection rationale, design principles for vulnerable populations, evidence-based </w:t>
+      </w:r>
+      <w:r>
+        <w:t>behaviour</w:t>
+      </w:r>
+      <w:r>
+        <w:t xml:space="preserve"> change techniques, and privacy considerations that collectively shape how users interact with nutrition technology.</w:t>
+      </w:r>
+    </w:p>
     <w:sectPr>
       <w:pgSz w:w="11906" w:h="16838"/>
       <w:pgMar w:top="1440" w:right="1440" w:bottom="1440" w:left="1440" w:header="708" w:footer="708" w:gutter="0"/>

</xml_diff>